<commit_message>
Seccion 2: Las variables var, let y const
</commit_message>
<xml_diff>
--- a/Documentacion/Sección 2 - Introducción a Javascript moderno/6 - Inicio del proyecto.docx
+++ b/Documentacion/Sección 2 - Introducción a Javascript moderno/6 - Inicio del proyecto.docx
@@ -441,6 +441,129 @@
           <w:lang w:val="es-ES"/>
         </w:rPr>
         <w:t>en nuestra computadora. Al ejecutar este comando dentro de la carpeta del proyecto, estamos descargando todos los módulos de node que nuestro proyecto necesita.</w:t>
+      </w:r>
+    </w:p>
+    <w:p>
+      <w:pPr>
+        <w:pStyle w:val="Sinespaciado"/>
+        <w:jc w:val="both"/>
+        <w:rPr>
+          <w:lang w:val="es-ES"/>
+        </w:rPr>
+      </w:pPr>
+    </w:p>
+    <w:p>
+      <w:pPr>
+        <w:pStyle w:val="Sinespaciado"/>
+        <w:jc w:val="center"/>
+        <w:rPr>
+          <w:b/>
+          <w:bCs/>
+          <w:sz w:val="24"/>
+          <w:szCs w:val="24"/>
+          <w:lang w:val="es-ES"/>
+        </w:rPr>
+      </w:pPr>
+      <w:r>
+        <w:rPr>
+          <w:b/>
+          <w:bCs/>
+          <w:sz w:val="24"/>
+          <w:szCs w:val="24"/>
+          <w:lang w:val="es-ES"/>
+        </w:rPr>
+        <w:t>Directorios y Archivos</w:t>
+      </w:r>
+    </w:p>
+    <w:p>
+      <w:pPr>
+        <w:pStyle w:val="Sinespaciado"/>
+        <w:jc w:val="both"/>
+        <w:rPr>
+          <w:b/>
+          <w:bCs/>
+          <w:lang w:val="es-ES"/>
+        </w:rPr>
+      </w:pPr>
+      <w:r>
+        <w:rPr>
+          <w:b/>
+          <w:bCs/>
+          <w:lang w:val="es-ES"/>
+        </w:rPr>
+        <w:t>Al momento de hacer la instalación de nuestra aplicación de React, tenemos una configuración predeterminada de carpetas y archivos, todo el contenido que se encuentre dentro la carpeta “src” (source) tendrá que ser eliminado, ya que ahí viene por defecto los archivos predeterminados de React</w:t>
+      </w:r>
+      <w:r>
+        <w:rPr>
+          <w:b/>
+          <w:bCs/>
+          <w:lang w:val="es-ES"/>
+        </w:rPr>
+        <w:t xml:space="preserve"> y </w:t>
+      </w:r>
+      <w:r>
+        <w:rPr>
+          <w:b/>
+          <w:bCs/>
+          <w:lang w:val="es-ES"/>
+        </w:rPr>
+        <w:t>dentro de esta carpeta nosotros crearemos nuestros archivos y carpetas con los nombres que nosotros queramos.</w:t>
+      </w:r>
+    </w:p>
+    <w:p>
+      <w:pPr>
+        <w:pStyle w:val="Sinespaciado"/>
+        <w:jc w:val="both"/>
+        <w:rPr>
+          <w:b/>
+          <w:bCs/>
+          <w:lang w:val="es-ES"/>
+        </w:rPr>
+      </w:pPr>
+    </w:p>
+    <w:p>
+      <w:pPr>
+        <w:pStyle w:val="Sinespaciado"/>
+        <w:jc w:val="both"/>
+        <w:rPr>
+          <w:b/>
+          <w:bCs/>
+          <w:lang w:val="es-ES"/>
+        </w:rPr>
+      </w:pPr>
+      <w:r>
+        <w:rPr>
+          <w:b/>
+          <w:bCs/>
+          <w:lang w:val="es-ES"/>
+        </w:rPr>
+        <w:t>Empezaremos creando un archivo llamado “index.js” dentro de la carpeta “src”.</w:t>
+      </w:r>
+      <w:r>
+        <w:rPr>
+          <w:b/>
+          <w:bCs/>
+          <w:lang w:val="es-ES"/>
+        </w:rPr>
+        <w:t xml:space="preserve"> Al realizar esto en automático nuestra aplicación se refresca por que esta corriendo la herramienta de </w:t>
+      </w:r>
+      <w:proofErr w:type="spellStart"/>
+      <w:r>
+        <w:rPr>
+          <w:b/>
+          <w:bCs/>
+          <w:lang w:val="es-ES"/>
+        </w:rPr>
+        <w:t>webpack</w:t>
+      </w:r>
+      <w:proofErr w:type="spellEnd"/>
+      <w:r>
+        <w:rPr>
+          <w:b/>
+          <w:bCs/>
+          <w:lang w:val="es-ES"/>
+        </w:rPr>
+        <w:t>.</w:t>
       </w:r>
     </w:p>
     <w:sectPr>

</xml_diff>